<commit_message>
added vars:tratamento_emocional (atual e historico) e medicamento, updated eval for graphics
</commit_message>
<xml_diff>
--- a/output/table1_2.docx
+++ b/output/table1_2.docx
@@ -3055,6 +3055,486 @@
                 <w:sz w:val="20"/>
               </w:rPr>
               <w:t xml:space="default">32 (51%)</w:t>
+            </w:r>
+          </w:p>
+        </w:tc>
+      </w:tr>
+      <w:tr>
+        <w:trPr>
+          <w:cantSplit/>
+        </w:trPr>
+        <w:tc>
+          <w:tcPr>
+            <w:tcBorders>
+              <w:top w:val="single" w:space="0" w:color="D3D3D3"/>
+              <w:bottom w:val="single" w:space="0" w:color="D3D3D3"/>
+              <w:start w:val="single" w:space="0" w:color="D3D3D3"/>
+              <w:end w:val="single" w:space="0" w:color="D3D3D3"/>
+            </w:tcBorders>
+          </w:tcPr>
+          <w:p>
+            <w:pPr>
+              <w:spacing w:before="0" w:after="60"/>
+              <w:keepNext/>
+              <w:jc w:val="start"/>
+            </w:pPr>
+            <w:r>
+              <w:rPr>
+                <w:rFonts w:ascii="Calibri" w:hAnsi="Calibri"/>
+                <w:sz w:val="20"/>
+                <w:b w:val="true"/>
+              </w:rPr>
+              <w:t xml:space="default">Tratamento Psico/Psiq (histórico)</w:t>
+            </w:r>
+          </w:p>
+        </w:tc>
+        <w:tc>
+          <w:tcPr>
+            <w:tcBorders>
+              <w:top w:val="single" w:space="0" w:color="D3D3D3"/>
+              <w:bottom w:val="single" w:space="0" w:color="D3D3D3"/>
+              <w:start w:val="single" w:space="0" w:color="D3D3D3"/>
+              <w:end w:val="single" w:space="0" w:color="D3D3D3"/>
+            </w:tcBorders>
+          </w:tcPr>
+          <w:p>
+            <w:pPr>
+              <w:spacing w:before="0" w:after="60"/>
+              <w:keepNext/>
+              <w:jc w:val="center"/>
+            </w:pPr>
+            <w:r>
+              <w:rPr>
+                <w:rFonts w:ascii="Calibri" w:hAnsi="Calibri"/>
+                <w:sz w:val="20"/>
+              </w:rPr>
+              <w:t xml:space="default"/>
+            </w:r>
+          </w:p>
+        </w:tc>
+      </w:tr>
+      <w:tr>
+        <w:trPr>
+          <w:cantSplit/>
+        </w:trPr>
+        <w:tc>
+          <w:tcPr>
+            <w:tcBorders>
+              <w:top w:val="single" w:space="0" w:color="D3D3D3"/>
+              <w:bottom w:val="single" w:space="0" w:color="D3D3D3"/>
+              <w:start w:val="single" w:space="0" w:color="D3D3D3"/>
+              <w:end w:val="single" w:space="0" w:color="D3D3D3"/>
+            </w:tcBorders>
+          </w:tcPr>
+          <w:p>
+            <w:pPr>
+              <w:spacing w:before="0" w:after="60"/>
+              <w:keepNext/>
+              <w:jc w:val="start"/>
+            </w:pPr>
+            <w:r>
+              <w:rPr>
+                <w:rFonts w:ascii="Calibri" w:hAnsi="Calibri"/>
+                <w:sz w:val="20"/>
+              </w:rPr>
+              <w:t xml:space="default">    Não</w:t>
+            </w:r>
+          </w:p>
+        </w:tc>
+        <w:tc>
+          <w:tcPr>
+            <w:tcBorders>
+              <w:top w:val="single" w:space="0" w:color="D3D3D3"/>
+              <w:bottom w:val="single" w:space="0" w:color="D3D3D3"/>
+              <w:start w:val="single" w:space="0" w:color="D3D3D3"/>
+              <w:end w:val="single" w:space="0" w:color="D3D3D3"/>
+            </w:tcBorders>
+          </w:tcPr>
+          <w:p>
+            <w:pPr>
+              <w:spacing w:before="0" w:after="60"/>
+              <w:keepNext/>
+              <w:jc w:val="center"/>
+            </w:pPr>
+            <w:r>
+              <w:rPr>
+                <w:rFonts w:ascii="Calibri" w:hAnsi="Calibri"/>
+                <w:sz w:val="20"/>
+              </w:rPr>
+              <w:t xml:space="default">28 (46%)</w:t>
+            </w:r>
+          </w:p>
+        </w:tc>
+      </w:tr>
+      <w:tr>
+        <w:trPr>
+          <w:cantSplit/>
+        </w:trPr>
+        <w:tc>
+          <w:tcPr>
+            <w:tcBorders>
+              <w:top w:val="single" w:space="0" w:color="D3D3D3"/>
+              <w:bottom w:val="single" w:space="0" w:color="D3D3D3"/>
+              <w:start w:val="single" w:space="0" w:color="D3D3D3"/>
+              <w:end w:val="single" w:space="0" w:color="D3D3D3"/>
+            </w:tcBorders>
+          </w:tcPr>
+          <w:p>
+            <w:pPr>
+              <w:spacing w:before="0" w:after="60"/>
+              <w:keepNext/>
+              <w:jc w:val="start"/>
+            </w:pPr>
+            <w:r>
+              <w:rPr>
+                <w:rFonts w:ascii="Calibri" w:hAnsi="Calibri"/>
+                <w:sz w:val="20"/>
+              </w:rPr>
+              <w:t xml:space="default">    Sim</w:t>
+            </w:r>
+          </w:p>
+        </w:tc>
+        <w:tc>
+          <w:tcPr>
+            <w:tcBorders>
+              <w:top w:val="single" w:space="0" w:color="D3D3D3"/>
+              <w:bottom w:val="single" w:space="0" w:color="D3D3D3"/>
+              <w:start w:val="single" w:space="0" w:color="D3D3D3"/>
+              <w:end w:val="single" w:space="0" w:color="D3D3D3"/>
+            </w:tcBorders>
+          </w:tcPr>
+          <w:p>
+            <w:pPr>
+              <w:spacing w:before="0" w:after="60"/>
+              <w:keepNext/>
+              <w:jc w:val="center"/>
+            </w:pPr>
+            <w:r>
+              <w:rPr>
+                <w:rFonts w:ascii="Calibri" w:hAnsi="Calibri"/>
+                <w:sz w:val="20"/>
+              </w:rPr>
+              <w:t xml:space="default">33 (54%)</w:t>
+            </w:r>
+          </w:p>
+        </w:tc>
+      </w:tr>
+      <w:tr>
+        <w:trPr>
+          <w:cantSplit/>
+        </w:trPr>
+        <w:tc>
+          <w:tcPr>
+            <w:tcBorders>
+              <w:top w:val="single" w:space="0" w:color="D3D3D3"/>
+              <w:bottom w:val="single" w:space="0" w:color="D3D3D3"/>
+              <w:start w:val="single" w:space="0" w:color="D3D3D3"/>
+              <w:end w:val="single" w:space="0" w:color="D3D3D3"/>
+            </w:tcBorders>
+          </w:tcPr>
+          <w:p>
+            <w:pPr>
+              <w:spacing w:before="0" w:after="60"/>
+              <w:keepNext/>
+              <w:jc w:val="start"/>
+            </w:pPr>
+            <w:r>
+              <w:rPr>
+                <w:rFonts w:ascii="Calibri" w:hAnsi="Calibri"/>
+                <w:sz w:val="20"/>
+                <w:b w:val="true"/>
+              </w:rPr>
+              <w:t xml:space="default">Tratamento Psico/Psiq (atual)</w:t>
+            </w:r>
+          </w:p>
+        </w:tc>
+        <w:tc>
+          <w:tcPr>
+            <w:tcBorders>
+              <w:top w:val="single" w:space="0" w:color="D3D3D3"/>
+              <w:bottom w:val="single" w:space="0" w:color="D3D3D3"/>
+              <w:start w:val="single" w:space="0" w:color="D3D3D3"/>
+              <w:end w:val="single" w:space="0" w:color="D3D3D3"/>
+            </w:tcBorders>
+          </w:tcPr>
+          <w:p>
+            <w:pPr>
+              <w:spacing w:before="0" w:after="60"/>
+              <w:keepNext/>
+              <w:jc w:val="center"/>
+            </w:pPr>
+            <w:r>
+              <w:rPr>
+                <w:rFonts w:ascii="Calibri" w:hAnsi="Calibri"/>
+                <w:sz w:val="20"/>
+              </w:rPr>
+              <w:t xml:space="default"/>
+            </w:r>
+          </w:p>
+        </w:tc>
+      </w:tr>
+      <w:tr>
+        <w:trPr>
+          <w:cantSplit/>
+        </w:trPr>
+        <w:tc>
+          <w:tcPr>
+            <w:tcBorders>
+              <w:top w:val="single" w:space="0" w:color="D3D3D3"/>
+              <w:bottom w:val="single" w:space="0" w:color="D3D3D3"/>
+              <w:start w:val="single" w:space="0" w:color="D3D3D3"/>
+              <w:end w:val="single" w:space="0" w:color="D3D3D3"/>
+            </w:tcBorders>
+          </w:tcPr>
+          <w:p>
+            <w:pPr>
+              <w:spacing w:before="0" w:after="60"/>
+              <w:keepNext/>
+              <w:jc w:val="start"/>
+            </w:pPr>
+            <w:r>
+              <w:rPr>
+                <w:rFonts w:ascii="Calibri" w:hAnsi="Calibri"/>
+                <w:sz w:val="20"/>
+              </w:rPr>
+              <w:t xml:space="default">    Não</w:t>
+            </w:r>
+          </w:p>
+        </w:tc>
+        <w:tc>
+          <w:tcPr>
+            <w:tcBorders>
+              <w:top w:val="single" w:space="0" w:color="D3D3D3"/>
+              <w:bottom w:val="single" w:space="0" w:color="D3D3D3"/>
+              <w:start w:val="single" w:space="0" w:color="D3D3D3"/>
+              <w:end w:val="single" w:space="0" w:color="D3D3D3"/>
+            </w:tcBorders>
+          </w:tcPr>
+          <w:p>
+            <w:pPr>
+              <w:spacing w:before="0" w:after="60"/>
+              <w:keepNext/>
+              <w:jc w:val="center"/>
+            </w:pPr>
+            <w:r>
+              <w:rPr>
+                <w:rFonts w:ascii="Calibri" w:hAnsi="Calibri"/>
+                <w:sz w:val="20"/>
+              </w:rPr>
+              <w:t xml:space="default">44 (70%)</w:t>
+            </w:r>
+          </w:p>
+        </w:tc>
+      </w:tr>
+      <w:tr>
+        <w:trPr>
+          <w:cantSplit/>
+        </w:trPr>
+        <w:tc>
+          <w:tcPr>
+            <w:tcBorders>
+              <w:top w:val="single" w:space="0" w:color="D3D3D3"/>
+              <w:bottom w:val="single" w:space="0" w:color="D3D3D3"/>
+              <w:start w:val="single" w:space="0" w:color="D3D3D3"/>
+              <w:end w:val="single" w:space="0" w:color="D3D3D3"/>
+            </w:tcBorders>
+          </w:tcPr>
+          <w:p>
+            <w:pPr>
+              <w:spacing w:before="0" w:after="60"/>
+              <w:keepNext/>
+              <w:jc w:val="start"/>
+            </w:pPr>
+            <w:r>
+              <w:rPr>
+                <w:rFonts w:ascii="Calibri" w:hAnsi="Calibri"/>
+                <w:sz w:val="20"/>
+              </w:rPr>
+              <w:t xml:space="default">    Sim</w:t>
+            </w:r>
+          </w:p>
+        </w:tc>
+        <w:tc>
+          <w:tcPr>
+            <w:tcBorders>
+              <w:top w:val="single" w:space="0" w:color="D3D3D3"/>
+              <w:bottom w:val="single" w:space="0" w:color="D3D3D3"/>
+              <w:start w:val="single" w:space="0" w:color="D3D3D3"/>
+              <w:end w:val="single" w:space="0" w:color="D3D3D3"/>
+            </w:tcBorders>
+          </w:tcPr>
+          <w:p>
+            <w:pPr>
+              <w:spacing w:before="0" w:after="60"/>
+              <w:keepNext/>
+              <w:jc w:val="center"/>
+            </w:pPr>
+            <w:r>
+              <w:rPr>
+                <w:rFonts w:ascii="Calibri" w:hAnsi="Calibri"/>
+                <w:sz w:val="20"/>
+              </w:rPr>
+              <w:t xml:space="default">19 (30%)</w:t>
+            </w:r>
+          </w:p>
+        </w:tc>
+      </w:tr>
+      <w:tr>
+        <w:trPr>
+          <w:cantSplit/>
+        </w:trPr>
+        <w:tc>
+          <w:tcPr>
+            <w:tcBorders>
+              <w:top w:val="single" w:space="0" w:color="D3D3D3"/>
+              <w:bottom w:val="single" w:space="0" w:color="D3D3D3"/>
+              <w:start w:val="single" w:space="0" w:color="D3D3D3"/>
+              <w:end w:val="single" w:space="0" w:color="D3D3D3"/>
+            </w:tcBorders>
+          </w:tcPr>
+          <w:p>
+            <w:pPr>
+              <w:spacing w:before="0" w:after="60"/>
+              <w:keepNext/>
+              <w:jc w:val="start"/>
+            </w:pPr>
+            <w:r>
+              <w:rPr>
+                <w:rFonts w:ascii="Calibri" w:hAnsi="Calibri"/>
+                <w:sz w:val="20"/>
+                <w:b w:val="true"/>
+              </w:rPr>
+              <w:t xml:space="default">Uso de Medicamentos (sintomas emocionais)</w:t>
+            </w:r>
+          </w:p>
+        </w:tc>
+        <w:tc>
+          <w:tcPr>
+            <w:tcBorders>
+              <w:top w:val="single" w:space="0" w:color="D3D3D3"/>
+              <w:bottom w:val="single" w:space="0" w:color="D3D3D3"/>
+              <w:start w:val="single" w:space="0" w:color="D3D3D3"/>
+              <w:end w:val="single" w:space="0" w:color="D3D3D3"/>
+            </w:tcBorders>
+          </w:tcPr>
+          <w:p>
+            <w:pPr>
+              <w:spacing w:before="0" w:after="60"/>
+              <w:keepNext/>
+              <w:jc w:val="center"/>
+            </w:pPr>
+            <w:r>
+              <w:rPr>
+                <w:rFonts w:ascii="Calibri" w:hAnsi="Calibri"/>
+                <w:sz w:val="20"/>
+              </w:rPr>
+              <w:t xml:space="default"/>
+            </w:r>
+          </w:p>
+        </w:tc>
+      </w:tr>
+      <w:tr>
+        <w:trPr>
+          <w:cantSplit/>
+        </w:trPr>
+        <w:tc>
+          <w:tcPr>
+            <w:tcBorders>
+              <w:top w:val="single" w:space="0" w:color="D3D3D3"/>
+              <w:bottom w:val="single" w:space="0" w:color="D3D3D3"/>
+              <w:start w:val="single" w:space="0" w:color="D3D3D3"/>
+              <w:end w:val="single" w:space="0" w:color="D3D3D3"/>
+            </w:tcBorders>
+          </w:tcPr>
+          <w:p>
+            <w:pPr>
+              <w:spacing w:before="0" w:after="60"/>
+              <w:keepNext/>
+              <w:jc w:val="start"/>
+            </w:pPr>
+            <w:r>
+              <w:rPr>
+                <w:rFonts w:ascii="Calibri" w:hAnsi="Calibri"/>
+                <w:sz w:val="20"/>
+              </w:rPr>
+              <w:t xml:space="default">    Não</w:t>
+            </w:r>
+          </w:p>
+        </w:tc>
+        <w:tc>
+          <w:tcPr>
+            <w:tcBorders>
+              <w:top w:val="single" w:space="0" w:color="D3D3D3"/>
+              <w:bottom w:val="single" w:space="0" w:color="D3D3D3"/>
+              <w:start w:val="single" w:space="0" w:color="D3D3D3"/>
+              <w:end w:val="single" w:space="0" w:color="D3D3D3"/>
+            </w:tcBorders>
+          </w:tcPr>
+          <w:p>
+            <w:pPr>
+              <w:spacing w:before="0" w:after="60"/>
+              <w:keepNext/>
+              <w:jc w:val="center"/>
+            </w:pPr>
+            <w:r>
+              <w:rPr>
+                <w:rFonts w:ascii="Calibri" w:hAnsi="Calibri"/>
+                <w:sz w:val="20"/>
+              </w:rPr>
+              <w:t xml:space="default">38 (60%)</w:t>
+            </w:r>
+          </w:p>
+        </w:tc>
+      </w:tr>
+      <w:tr>
+        <w:trPr>
+          <w:cantSplit/>
+        </w:trPr>
+        <w:tc>
+          <w:tcPr>
+            <w:tcBorders>
+              <w:top w:val="single" w:space="0" w:color="D3D3D3"/>
+              <w:bottom w:val="single" w:space="0" w:color="D3D3D3"/>
+              <w:start w:val="single" w:space="0" w:color="D3D3D3"/>
+              <w:end w:val="single" w:space="0" w:color="D3D3D3"/>
+            </w:tcBorders>
+          </w:tcPr>
+          <w:p>
+            <w:pPr>
+              <w:spacing w:before="0" w:after="60"/>
+              <w:keepNext/>
+              <w:jc w:val="start"/>
+            </w:pPr>
+            <w:r>
+              <w:rPr>
+                <w:rFonts w:ascii="Calibri" w:hAnsi="Calibri"/>
+                <w:sz w:val="20"/>
+              </w:rPr>
+              <w:t xml:space="default">    Sim</w:t>
+            </w:r>
+          </w:p>
+        </w:tc>
+        <w:tc>
+          <w:tcPr>
+            <w:tcBorders>
+              <w:top w:val="single" w:space="0" w:color="D3D3D3"/>
+              <w:bottom w:val="single" w:space="0" w:color="D3D3D3"/>
+              <w:start w:val="single" w:space="0" w:color="D3D3D3"/>
+              <w:end w:val="single" w:space="0" w:color="D3D3D3"/>
+            </w:tcBorders>
+          </w:tcPr>
+          <w:p>
+            <w:pPr>
+              <w:spacing w:before="0" w:after="60"/>
+              <w:keepNext/>
+              <w:jc w:val="center"/>
+            </w:pPr>
+            <w:r>
+              <w:rPr>
+                <w:rFonts w:ascii="Calibri" w:hAnsi="Calibri"/>
+                <w:sz w:val="20"/>
+              </w:rPr>
+              <w:t xml:space="default">25 (40%)</w:t>
             </w:r>
           </w:p>
         </w:tc>

</xml_diff>

<commit_message>
added linear/logistic regressions, correlation table (with stars) and reports
</commit_message>
<xml_diff>
--- a/output/table1_2.docx
+++ b/output/table1_2.docx
@@ -3751,6 +3751,166 @@
                 <w:sz w:val="20"/>
               </w:rPr>
               <w:t xml:space="default">13.63 (5.25) (2.00-21.00)</w:t>
+            </w:r>
+          </w:p>
+        </w:tc>
+      </w:tr>
+      <w:tr>
+        <w:trPr>
+          <w:cantSplit/>
+        </w:trPr>
+        <w:tc>
+          <w:tcPr>
+            <w:tcBorders>
+              <w:top w:val="single" w:space="0" w:color="D3D3D3"/>
+              <w:bottom w:val="single" w:space="0" w:color="D3D3D3"/>
+              <w:start w:val="single" w:space="0" w:color="D3D3D3"/>
+              <w:end w:val="single" w:space="0" w:color="D3D3D3"/>
+            </w:tcBorders>
+          </w:tcPr>
+          <w:p>
+            <w:pPr>
+              <w:spacing w:before="0" w:after="60"/>
+              <w:keepNext/>
+              <w:jc w:val="start"/>
+            </w:pPr>
+            <w:r>
+              <w:rPr>
+                <w:rFonts w:ascii="Calibri" w:hAnsi="Calibri"/>
+                <w:sz w:val="20"/>
+                <w:b w:val="true"/>
+              </w:rPr>
+              <w:t xml:space="default">Igi (VD)</w:t>
+            </w:r>
+          </w:p>
+        </w:tc>
+        <w:tc>
+          <w:tcPr>
+            <w:tcBorders>
+              <w:top w:val="single" w:space="0" w:color="D3D3D3"/>
+              <w:bottom w:val="single" w:space="0" w:color="D3D3D3"/>
+              <w:start w:val="single" w:space="0" w:color="D3D3D3"/>
+              <w:end w:val="single" w:space="0" w:color="D3D3D3"/>
+            </w:tcBorders>
+          </w:tcPr>
+          <w:p>
+            <w:pPr>
+              <w:spacing w:before="0" w:after="60"/>
+              <w:keepNext/>
+              <w:jc w:val="center"/>
+            </w:pPr>
+            <w:r>
+              <w:rPr>
+                <w:rFonts w:ascii="Calibri" w:hAnsi="Calibri"/>
+                <w:sz w:val="20"/>
+              </w:rPr>
+              <w:t xml:space="default"/>
+            </w:r>
+          </w:p>
+        </w:tc>
+      </w:tr>
+      <w:tr>
+        <w:trPr>
+          <w:cantSplit/>
+        </w:trPr>
+        <w:tc>
+          <w:tcPr>
+            <w:tcBorders>
+              <w:top w:val="single" w:space="0" w:color="D3D3D3"/>
+              <w:bottom w:val="single" w:space="0" w:color="D3D3D3"/>
+              <w:start w:val="single" w:space="0" w:color="D3D3D3"/>
+              <w:end w:val="single" w:space="0" w:color="D3D3D3"/>
+            </w:tcBorders>
+          </w:tcPr>
+          <w:p>
+            <w:pPr>
+              <w:spacing w:before="0" w:after="60"/>
+              <w:keepNext/>
+              <w:jc w:val="start"/>
+            </w:pPr>
+            <w:r>
+              <w:rPr>
+                <w:rFonts w:ascii="Calibri" w:hAnsi="Calibri"/>
+                <w:sz w:val="20"/>
+              </w:rPr>
+              <w:t xml:space="default">    Insone</w:t>
+            </w:r>
+          </w:p>
+        </w:tc>
+        <w:tc>
+          <w:tcPr>
+            <w:tcBorders>
+              <w:top w:val="single" w:space="0" w:color="D3D3D3"/>
+              <w:bottom w:val="single" w:space="0" w:color="D3D3D3"/>
+              <w:start w:val="single" w:space="0" w:color="D3D3D3"/>
+              <w:end w:val="single" w:space="0" w:color="D3D3D3"/>
+            </w:tcBorders>
+          </w:tcPr>
+          <w:p>
+            <w:pPr>
+              <w:spacing w:before="0" w:after="60"/>
+              <w:keepNext/>
+              <w:jc w:val="center"/>
+            </w:pPr>
+            <w:r>
+              <w:rPr>
+                <w:rFonts w:ascii="Calibri" w:hAnsi="Calibri"/>
+                <w:sz w:val="20"/>
+              </w:rPr>
+              <w:t xml:space="default">30 (48%)</w:t>
+            </w:r>
+          </w:p>
+        </w:tc>
+      </w:tr>
+      <w:tr>
+        <w:trPr>
+          <w:cantSplit/>
+        </w:trPr>
+        <w:tc>
+          <w:tcPr>
+            <w:tcBorders>
+              <w:top w:val="single" w:space="0" w:color="D3D3D3"/>
+              <w:bottom w:val="single" w:space="0" w:color="D3D3D3"/>
+              <w:start w:val="single" w:space="0" w:color="D3D3D3"/>
+              <w:end w:val="single" w:space="0" w:color="D3D3D3"/>
+            </w:tcBorders>
+          </w:tcPr>
+          <w:p>
+            <w:pPr>
+              <w:spacing w:before="0" w:after="60"/>
+              <w:keepNext/>
+              <w:jc w:val="start"/>
+            </w:pPr>
+            <w:r>
+              <w:rPr>
+                <w:rFonts w:ascii="Calibri" w:hAnsi="Calibri"/>
+                <w:sz w:val="20"/>
+              </w:rPr>
+              <w:t xml:space="default">    Não Insone</w:t>
+            </w:r>
+          </w:p>
+        </w:tc>
+        <w:tc>
+          <w:tcPr>
+            <w:tcBorders>
+              <w:top w:val="single" w:space="0" w:color="D3D3D3"/>
+              <w:bottom w:val="single" w:space="0" w:color="D3D3D3"/>
+              <w:start w:val="single" w:space="0" w:color="D3D3D3"/>
+              <w:end w:val="single" w:space="0" w:color="D3D3D3"/>
+            </w:tcBorders>
+          </w:tcPr>
+          <w:p>
+            <w:pPr>
+              <w:spacing w:before="0" w:after="60"/>
+              <w:keepNext/>
+              <w:jc w:val="center"/>
+            </w:pPr>
+            <w:r>
+              <w:rPr>
+                <w:rFonts w:ascii="Calibri" w:hAnsi="Calibri"/>
+                <w:sz w:val="20"/>
+              </w:rPr>
+              <w:t xml:space="default">33 (52%)</w:t>
             </w:r>
           </w:p>
         </w:tc>

</xml_diff>